<commit_message>
constants.php: sửa expirationAccessTokenTime, borrow_return_book.model.php: xóa comment, cập nhật file doc
</commit_message>
<xml_diff>
--- a/doc/authentication_bang_jwt.docx
+++ b/doc/authentication_bang_jwt.docx
@@ -47,23 +47,7 @@
           <w:sz w:val="27"/>
           <w:szCs w:val="27"/>
         </w:rPr>
-        <w:t xml:space="preserve">Quản lý đăng nhập bằng access token và refresh token là một phương pháp phổ biến để xác thực người dùng và duy trì phiên làm việc trên ứng dụng web hoặc di động. Dưới đây là </w:t>
-      </w:r>
-      <w:r>
-        <w:rPr>
-          <w:color w:val="000000"/>
-          <w:sz w:val="27"/>
-          <w:szCs w:val="27"/>
-        </w:rPr>
-        <w:t>giải thích một</w:t>
-      </w:r>
-      <w:r>
-        <w:rPr>
-          <w:color w:val="000000"/>
-          <w:sz w:val="27"/>
-          <w:szCs w:val="27"/>
-        </w:rPr>
-        <w:t xml:space="preserve"> cách dễ </w:t>
+        <w:t xml:space="preserve">Quản lý đăng nhập bằng access token và refresh token là một phương pháp phổ biến để xác thực người dùng và duy trì phiên làm việc trên ứng dụng web hoặc di động. Dưới đây là giải thích một cách dễ </w:t>
       </w:r>
       <w:r>
         <w:rPr>
@@ -289,7 +273,23 @@
           <w:sz w:val="27"/>
           <w:szCs w:val="27"/>
         </w:rPr>
-        <w:t xml:space="preserve">sau khi đăng nhập thành công. Refresh token có hạn sử dụng lâu hơn so với access token, ví dụ như vài tuần hoặc một tháng. </w:t>
+        <w:t xml:space="preserve">sau khi đăng nhập thành công. Refresh token có hạn sử dụng lâu hơn so với access token, ví dụ như vài tuần hoặc </w:t>
+      </w:r>
+      <w:r>
+        <w:rPr>
+          <w:color w:val="000000"/>
+          <w:sz w:val="27"/>
+          <w:szCs w:val="27"/>
+        </w:rPr>
+        <w:t>vài</w:t>
+      </w:r>
+      <w:r>
+        <w:rPr>
+          <w:color w:val="000000"/>
+          <w:sz w:val="27"/>
+          <w:szCs w:val="27"/>
+        </w:rPr>
+        <w:t xml:space="preserve"> tháng. </w:t>
       </w:r>
       <w:r>
         <w:rPr>

</xml_diff>